<commit_message>
working on report and user doc.
</commit_message>
<xml_diff>
--- a/webapps/Ocean/Project Report.docx
+++ b/webapps/Ocean/Project Report.docx
@@ -652,16 +652,7 @@
           <w:sz w:val="24"/>
           <w:szCs w:val="24"/>
         </w:rPr>
-        <w:t>Ocean Observation System with proper privileges. They can modify their personal information or password. It also set session so that other pages can use session to detect if user has privilege</w:t>
-      </w:r>
-      <w:r>
-        <w:rPr>
-          <w:b w:val="false"/>
-          <w:bCs w:val="false"/>
-          <w:sz w:val="24"/>
-          <w:szCs w:val="24"/>
-        </w:rPr>
-        <w:t>s to access the page.</w:t>
+        <w:t>Ocean Observation System with proper privileges. They can modify their personal information or password. It also set session so that other pages can use session to detect if user has privileges to access the page.</w:t>
       </w:r>
     </w:p>
     <w:p>
@@ -767,16 +758,25 @@
           <w:szCs w:val="24"/>
         </w:rPr>
         <w:tab/>
-        <w:t>This is the page after user login. Although it shows “Loading”, it actually doesn't load anything, because we just need a page to detect the username and password error. If user input wrong username or password, it will show the error and go to login.html. If user input correct username and password, it will show welcome and go to the homepage of the user's role automatically. It also set session so that other pages can use session to detect if user has privilege</w:t>
-      </w:r>
-      <w:r>
-        <w:rPr>
-          <w:b w:val="false"/>
-          <w:bCs w:val="false"/>
-          <w:sz w:val="24"/>
-          <w:szCs w:val="24"/>
-        </w:rPr>
-        <w:t>s to access the page.</w:t>
+        <w:t xml:space="preserve">This is the page after user login. </w:t>
+      </w:r>
+      <w:r>
+        <w:rPr>
+          <w:b w:val="false"/>
+          <w:bCs w:val="false"/>
+          <w:sz w:val="24"/>
+          <w:szCs w:val="24"/>
+        </w:rPr>
+        <w:t xml:space="preserve">It uses SQL statement "select * from users where users.user_name = '" + LogName + "'" to check user's username and password, where the “LogName” is the username we got from login.html. </w:t>
+      </w:r>
+      <w:r>
+        <w:rPr>
+          <w:b w:val="false"/>
+          <w:bCs w:val="false"/>
+          <w:sz w:val="24"/>
+          <w:szCs w:val="24"/>
+        </w:rPr>
+        <w:t>Although it shows “Loading”, it actually doesn't load anything, because we just need a page to detect the username and password error. If user input wrong username or password, it will show the error and go to login.html. If user input correct username and password, it will show welcome and go to the homepage of the user's role automatically. It also set session so that other pages can use session to detect if user has privileges to access the page.</w:t>
       </w:r>
     </w:p>
     <w:p>
@@ -826,7 +826,25 @@
           <w:szCs w:val="24"/>
         </w:rPr>
         <w:tab/>
-        <w:t>This page shows user's personal information. It uses “String UserID = (String) session.getAttribute("userid")” to get user's Person Id, and uses SQL statement “select * from persons” to get other detailed information of user.</w:t>
+        <w:t xml:space="preserve">This page shows user's personal information. It uses “String UserID = (String) session.getAttribute("userid")” to get user's Person Id, and uses SQL statement </w:t>
+      </w:r>
+      <w:r>
+        <w:rPr>
+          <w:b w:val="false"/>
+          <w:bCs w:val="false"/>
+          <w:sz w:val="24"/>
+          <w:szCs w:val="24"/>
+        </w:rPr>
+        <w:t>"select * from persons where persons.person_id = '" + UserID + "'"</w:t>
+      </w:r>
+      <w:r>
+        <w:rPr>
+          <w:b w:val="false"/>
+          <w:bCs w:val="false"/>
+          <w:sz w:val="24"/>
+          <w:szCs w:val="24"/>
+        </w:rPr>
+        <w:t xml:space="preserve"> to get other detailed information of user.</w:t>
       </w:r>
     </w:p>
     <w:p>
@@ -847,79 +865,7 @@
           <w:szCs w:val="24"/>
         </w:rPr>
         <w:tab/>
-        <w:t xml:space="preserve">It also provide link for modifying personal information (“Modify Personal Information” </w:t>
-      </w:r>
-      <w:r>
-        <w:rPr>
-          <w:b w:val="false"/>
-          <w:bCs w:val="false"/>
-          <w:sz w:val="24"/>
-          <w:szCs w:val="24"/>
-        </w:rPr>
-        <w:t>button</w:t>
-      </w:r>
-      <w:r>
-        <w:rPr>
-          <w:b w:val="false"/>
-          <w:bCs w:val="false"/>
-          <w:sz w:val="24"/>
-          <w:szCs w:val="24"/>
-        </w:rPr>
-        <w:t xml:space="preserve">), changing password (“Change Password” </w:t>
-      </w:r>
-      <w:r>
-        <w:rPr>
-          <w:b w:val="false"/>
-          <w:bCs w:val="false"/>
-          <w:sz w:val="24"/>
-          <w:szCs w:val="24"/>
-        </w:rPr>
-        <w:t>button</w:t>
-      </w:r>
-      <w:r>
-        <w:rPr>
-          <w:b w:val="false"/>
-          <w:bCs w:val="false"/>
-          <w:sz w:val="24"/>
-          <w:szCs w:val="24"/>
-        </w:rPr>
-        <w:t xml:space="preserve">), entering user's homepage (“Go to HomePage” </w:t>
-      </w:r>
-      <w:r>
-        <w:rPr>
-          <w:b w:val="false"/>
-          <w:bCs w:val="false"/>
-          <w:sz w:val="24"/>
-          <w:szCs w:val="24"/>
-        </w:rPr>
-        <w:t>button</w:t>
-      </w:r>
-      <w:r>
-        <w:rPr>
-          <w:b w:val="false"/>
-          <w:bCs w:val="false"/>
-          <w:sz w:val="24"/>
-          <w:szCs w:val="24"/>
-        </w:rPr>
-        <w:t xml:space="preserve">), and logging out (“Log Out” </w:t>
-      </w:r>
-      <w:r>
-        <w:rPr>
-          <w:b w:val="false"/>
-          <w:bCs w:val="false"/>
-          <w:sz w:val="24"/>
-          <w:szCs w:val="24"/>
-        </w:rPr>
-        <w:t>button</w:t>
-      </w:r>
-      <w:r>
-        <w:rPr>
-          <w:b w:val="false"/>
-          <w:bCs w:val="false"/>
-          <w:sz w:val="24"/>
-          <w:szCs w:val="24"/>
-        </w:rPr>
-        <w:t>).</w:t>
+        <w:t>It also provide link for modifying personal information (“Modify Personal Information” button), changing password (“Change Password” button), entering user's homepage (“Go to HomePage” button), and logging out (“Log Out” button).</w:t>
       </w:r>
     </w:p>
     <w:p>
@@ -969,24 +915,61 @@
           <w:szCs w:val="24"/>
         </w:rPr>
         <w:tab/>
-      </w:r>
-      <w:r>
-        <w:rPr>
-          <w:b w:val="false"/>
-          <w:bCs w:val="false"/>
-          <w:sz w:val="24"/>
-          <w:szCs w:val="24"/>
-        </w:rPr>
-        <w:t>This page shows up when user click “Modify Personal Information” button at account.jsp page. It</w:t>
-      </w:r>
-      <w:r>
-        <w:rPr>
-          <w:b w:val="false"/>
-          <w:bCs w:val="false"/>
-          <w:sz w:val="24"/>
-          <w:szCs w:val="24"/>
-        </w:rPr>
-        <w:t xml:space="preserve"> enables users to edit his information expect Person ID. Person ID is the primary key, so only administrators can change it. It uses "select * from persons” statement to get detailed information and shows them at text blank, so user can edit it easier. After user modifying it, clicking “Save” button to submit or user can just cancel the modifying by clicking “Cancel” button.</w:t>
+        <w:t xml:space="preserve">This page shows up when user click “Modify Personal Information” button at account.jsp page. It enables users to edit his information expect Person ID. Person ID is the primary key, so only administrators can change it. </w:t>
+      </w:r>
+      <w:r>
+        <w:rPr>
+          <w:b w:val="false"/>
+          <w:bCs w:val="false"/>
+          <w:sz w:val="24"/>
+          <w:szCs w:val="24"/>
+        </w:rPr>
+        <w:t>Similar to account.jsp, i</w:t>
+      </w:r>
+      <w:r>
+        <w:rPr>
+          <w:b w:val="false"/>
+          <w:bCs w:val="false"/>
+          <w:sz w:val="24"/>
+          <w:szCs w:val="24"/>
+        </w:rPr>
+        <w:t xml:space="preserve">t uses </w:t>
+      </w:r>
+      <w:r>
+        <w:rPr>
+          <w:b w:val="false"/>
+          <w:bCs w:val="false"/>
+          <w:sz w:val="24"/>
+          <w:szCs w:val="24"/>
+        </w:rPr>
+        <w:t>"select * from persons where persons.person_id = '" + UserID + "'"</w:t>
+      </w:r>
+      <w:r>
+        <w:rPr>
+          <w:b w:val="false"/>
+          <w:bCs w:val="false"/>
+          <w:sz w:val="24"/>
+          <w:szCs w:val="24"/>
+        </w:rPr>
+        <w:t xml:space="preserve"> statement, </w:t>
+      </w:r>
+      <w:r>
+        <w:rPr>
+          <w:b w:val="false"/>
+          <w:bCs w:val="false"/>
+          <w:sz w:val="24"/>
+          <w:szCs w:val="24"/>
+        </w:rPr>
+        <w:t>where UserID is got from session,</w:t>
+      </w:r>
+      <w:r>
+        <w:rPr>
+          <w:b w:val="false"/>
+          <w:bCs w:val="false"/>
+          <w:sz w:val="24"/>
+          <w:szCs w:val="24"/>
+        </w:rPr>
+        <w:t xml:space="preserve"> to get detailed information and shows them at text blank, so user can edit it easier. After user modifying it, clicking “Save” button to submit or user can just cancel the modifying by clicking “Cancel” button.</w:t>
       </w:r>
     </w:p>
     <w:p>
@@ -1036,16 +1019,43 @@
           <w:szCs w:val="24"/>
         </w:rPr>
         <w:tab/>
-        <w:t>After user click “</w:t>
-      </w:r>
-      <w:r>
-        <w:rPr>
-          <w:b w:val="false"/>
-          <w:bCs w:val="false"/>
-          <w:sz w:val="24"/>
-          <w:szCs w:val="24"/>
-        </w:rPr>
-        <w:t>Save” button at editPerson.jsp page, the editPersonProcess.jsp page will get new information and use “update persons set ...” statement to update the information. Then it will go to account.jsp page automatically.</w:t>
+        <w:t xml:space="preserve">After user click “Save” button at editPerson.jsp page, the editPersonProcess.jsp page will get new information and use </w:t>
+      </w:r>
+      <w:r>
+        <w:rPr>
+          <w:b w:val="false"/>
+          <w:bCs w:val="false"/>
+          <w:sz w:val="24"/>
+          <w:szCs w:val="24"/>
+        </w:rPr>
+        <w:t>"update persons set first_name = '" + UserFN + "', last_name = '" + UserLN + "', address = '" + UserAddr + "', email = '" + UserEmail + "', phone = '" + UserPhone + "' where persons.person_id = '" + UserID + "'"</w:t>
+      </w:r>
+      <w:r>
+        <w:rPr>
+          <w:b w:val="false"/>
+          <w:bCs w:val="false"/>
+          <w:sz w:val="24"/>
+          <w:szCs w:val="24"/>
+        </w:rPr>
+        <w:t xml:space="preserve"> statement to update the information. “</w:t>
+      </w:r>
+      <w:r>
+        <w:rPr>
+          <w:b w:val="false"/>
+          <w:bCs w:val="false"/>
+          <w:sz w:val="24"/>
+          <w:szCs w:val="24"/>
+        </w:rPr>
+        <w:t xml:space="preserve">UserFN”, “UserLN”, “UserAddr”, “UserEmail”, and “UserPhone” are all got from editPerson.jsp page. </w:t>
+      </w:r>
+      <w:r>
+        <w:rPr>
+          <w:b w:val="false"/>
+          <w:bCs w:val="false"/>
+          <w:sz w:val="24"/>
+          <w:szCs w:val="24"/>
+        </w:rPr>
+        <w:t>Then it will go to account.jsp page automatically.</w:t>
       </w:r>
     </w:p>
     <w:p>
@@ -1095,16 +1105,7 @@
           <w:szCs w:val="24"/>
         </w:rPr>
         <w:tab/>
-        <w:t xml:space="preserve">This page shows up when user click “Change Password” button at account.jsp page. It lets user input new password twice. It will detect error if user inputs nothing or these two inputs are not matched. After user inputs correctly, </w:t>
-      </w:r>
-      <w:r>
-        <w:rPr>
-          <w:b w:val="false"/>
-          <w:bCs w:val="false"/>
-          <w:sz w:val="24"/>
-          <w:szCs w:val="24"/>
-        </w:rPr>
-        <w:t>clicking “Save” button to submit or user can just cancel the modifying by clicking “Cancel” button.</w:t>
+        <w:t>This page shows up when user click “Change Password” button at account.jsp page. It lets user input new password twice. It will detect error if user inputs nothing or these two inputs are not matched. After user inputs correctly, clicking “Save” button to submit or user can just cancel the modifying by clicking “Cancel” button.</w:t>
       </w:r>
     </w:p>
     <w:p>
@@ -1154,24 +1155,43 @@
           <w:szCs w:val="24"/>
         </w:rPr>
         <w:tab/>
-      </w:r>
-      <w:r>
-        <w:rPr>
-          <w:b w:val="false"/>
-          <w:bCs w:val="false"/>
-          <w:sz w:val="24"/>
-          <w:szCs w:val="24"/>
-        </w:rPr>
-        <w:t>After user click “</w:t>
-      </w:r>
-      <w:r>
-        <w:rPr>
-          <w:b w:val="false"/>
-          <w:bCs w:val="false"/>
-          <w:sz w:val="24"/>
-          <w:szCs w:val="24"/>
-        </w:rPr>
-        <w:t>Save” button at password.jsp page, the passwordProcess.jsp page will get the new password and use "update users set password" statement to update the password. Then it will go to account.jsp page automatically.</w:t>
+        <w:t xml:space="preserve">After user click “Save” button at password.jsp page, the passwordProcess.jsp page will get the new password and use </w:t>
+      </w:r>
+      <w:r>
+        <w:rPr>
+          <w:b w:val="false"/>
+          <w:bCs w:val="false"/>
+          <w:sz w:val="24"/>
+          <w:szCs w:val="24"/>
+        </w:rPr>
+        <w:t>"update users set password = '" + newPW + "' where users.user_name = '" + LogName + "'"</w:t>
+      </w:r>
+      <w:r>
+        <w:rPr>
+          <w:b w:val="false"/>
+          <w:bCs w:val="false"/>
+          <w:sz w:val="24"/>
+          <w:szCs w:val="24"/>
+        </w:rPr>
+        <w:t xml:space="preserve"> statement to update the password. “</w:t>
+      </w:r>
+      <w:r>
+        <w:rPr>
+          <w:b w:val="false"/>
+          <w:bCs w:val="false"/>
+          <w:sz w:val="24"/>
+          <w:szCs w:val="24"/>
+        </w:rPr>
+        <w:t xml:space="preserve">newPW” is got from password.jsp, and “LogName” is got from session so that we can make sure we change the password for right person. </w:t>
+      </w:r>
+      <w:r>
+        <w:rPr>
+          <w:b w:val="false"/>
+          <w:bCs w:val="false"/>
+          <w:sz w:val="24"/>
+          <w:szCs w:val="24"/>
+        </w:rPr>
+        <w:t>Then it will go to account.jsp page automatically.</w:t>
       </w:r>
     </w:p>
     <w:p>
@@ -1944,92 +1964,56 @@
           <w:sz w:val="24"/>
           <w:szCs w:val="24"/>
         </w:rPr>
-        <w:t>Search</w:t>
-      </w:r>
-      <w:r>
+        <w:t>Search Module:</w:t>
+      </w:r>
+    </w:p>
+    <w:p>
+      <w:pPr>
+        <w:pStyle w:val="PreformattedText"/>
+        <w:rPr>
+          <w:b w:val="false"/>
+          <w:bCs w:val="false"/>
+          <w:sz w:val="24"/>
+          <w:szCs w:val="24"/>
+        </w:rPr>
+      </w:pPr>
+      <w:r>
+        <w:rPr>
+          <w:b w:val="false"/>
+          <w:bCs w:val="false"/>
+          <w:sz w:val="24"/>
+          <w:szCs w:val="24"/>
+        </w:rPr>
+        <w:t>&lt;all files involving search module&gt;</w:t>
+      </w:r>
+    </w:p>
+    <w:p>
+      <w:pPr>
+        <w:pStyle w:val="PreformattedText"/>
+        <w:rPr/>
+      </w:pPr>
+      <w:r>
+        <w:rPr/>
+      </w:r>
+    </w:p>
+    <w:p>
+      <w:pPr>
+        <w:pStyle w:val="PreformattedText"/>
         <w:rPr>
           <w:b/>
           <w:bCs/>
           <w:sz w:val="24"/>
           <w:szCs w:val="24"/>
         </w:rPr>
-        <w:t xml:space="preserve"> Module:</w:t>
-      </w:r>
-    </w:p>
-    <w:p>
-      <w:pPr>
-        <w:pStyle w:val="PreformattedText"/>
-        <w:rPr>
-          <w:b w:val="false"/>
-          <w:bCs w:val="false"/>
-          <w:sz w:val="24"/>
-          <w:szCs w:val="24"/>
-        </w:rPr>
-      </w:pPr>
-      <w:r>
-        <w:rPr>
-          <w:b w:val="false"/>
-          <w:bCs w:val="false"/>
-          <w:sz w:val="24"/>
-          <w:szCs w:val="24"/>
-        </w:rPr>
-        <w:t xml:space="preserve">&lt;all files involving </w:t>
-      </w:r>
-      <w:r>
-        <w:rPr>
-          <w:b w:val="false"/>
-          <w:bCs w:val="false"/>
-          <w:sz w:val="24"/>
-          <w:szCs w:val="24"/>
-        </w:rPr>
-        <w:t>search</w:t>
-      </w:r>
-      <w:r>
-        <w:rPr>
-          <w:b w:val="false"/>
-          <w:bCs w:val="false"/>
-          <w:sz w:val="24"/>
-          <w:szCs w:val="24"/>
-        </w:rPr>
-        <w:t xml:space="preserve"> module&gt;</w:t>
-      </w:r>
-    </w:p>
-    <w:p>
-      <w:pPr>
-        <w:pStyle w:val="PreformattedText"/>
-        <w:rPr/>
-      </w:pPr>
-      <w:r>
-        <w:rPr/>
-      </w:r>
-    </w:p>
-    <w:p>
-      <w:pPr>
-        <w:pStyle w:val="PreformattedText"/>
+      </w:pPr>
+      <w:r>
         <w:rPr>
           <w:b/>
           <w:bCs/>
           <w:sz w:val="24"/>
           <w:szCs w:val="24"/>
         </w:rPr>
-      </w:pPr>
-      <w:r>
-        <w:rPr>
-          <w:b/>
-          <w:bCs/>
-          <w:sz w:val="24"/>
-          <w:szCs w:val="24"/>
-        </w:rPr>
-        <w:t xml:space="preserve">Data Analysis </w:t>
-      </w:r>
-      <w:r>
-        <w:rPr>
-          <w:b/>
-          <w:bCs/>
-          <w:sz w:val="24"/>
-          <w:szCs w:val="24"/>
-        </w:rPr>
-        <w:t>Module:</w:t>
+        <w:t>Data Analysis Module:</w:t>
       </w:r>
     </w:p>
     <w:p>
@@ -2050,14 +2034,6 @@
           <w:szCs w:val="24"/>
         </w:rPr>
         <w:tab/>
-      </w:r>
-      <w:r>
-        <w:rPr>
-          <w:b w:val="false"/>
-          <w:bCs w:val="false"/>
-          <w:sz w:val="24"/>
-          <w:szCs w:val="24"/>
-        </w:rPr>
         <w:t>Only scientists can access this module. It enables scientists to view the average, minimum, and maximum values of the selected sensor on five levels of time hierarchies.</w:t>
       </w:r>
     </w:p>
@@ -2118,60 +2094,43 @@
           <w:szCs w:val="24"/>
         </w:rPr>
         <w:tab/>
-      </w:r>
-      <w:r>
-        <w:rPr>
-          <w:b w:val="false"/>
-          <w:bCs w:val="false"/>
-          <w:sz w:val="24"/>
-          <w:szCs w:val="24"/>
-        </w:rPr>
-        <w:t>This page shows up when user click “</w:t>
-      </w:r>
-      <w:r>
-        <w:rPr>
-          <w:b w:val="false"/>
-          <w:bCs w:val="false"/>
-          <w:sz w:val="24"/>
-          <w:szCs w:val="24"/>
-        </w:rPr>
-        <w:t>Data Analysis</w:t>
-      </w:r>
-      <w:r>
-        <w:rPr>
-          <w:b w:val="false"/>
-          <w:bCs w:val="false"/>
-          <w:sz w:val="24"/>
-          <w:szCs w:val="24"/>
-        </w:rPr>
-        <w:t xml:space="preserve">” button at </w:t>
-      </w:r>
-      <w:r>
-        <w:rPr>
-          <w:b w:val="false"/>
-          <w:bCs w:val="false"/>
-          <w:sz w:val="24"/>
-          <w:szCs w:val="24"/>
-        </w:rPr>
-        <w:t>scientist</w:t>
-      </w:r>
-      <w:r>
-        <w:rPr>
-          <w:b w:val="false"/>
-          <w:bCs w:val="false"/>
-          <w:sz w:val="24"/>
-          <w:szCs w:val="24"/>
-        </w:rPr>
-        <w:t xml:space="preserve">.jsp page. </w:t>
-      </w:r>
-      <w:r>
-        <w:rPr>
-          <w:b w:val="false"/>
-          <w:bCs w:val="false"/>
-          <w:sz w:val="24"/>
-          <w:szCs w:val="24"/>
-        </w:rPr>
-        <w:t>Firstly, it uses SQL statement "select * from sensors" to show all sensors information and "select sensor_id from subscriptions” to show the sensors user has subscribed. Since user can only choose the subscribed sensors, it also provide a link (“Go To Subscribe” button) to subscribe.jsp page so that user can edit his subscribed sensors. After that, user can select which sensor he want to view and the time hierarchies, and then click “Submit” button.</w:t>
+        <w:t xml:space="preserve">This page shows up when user click “Data Analysis” button at scientist.jsp page. Firstly, it uses SQL statement "select * from sensors" to show all sensors information and </w:t>
+      </w:r>
+      <w:r>
+        <w:rPr>
+          <w:b w:val="false"/>
+          <w:bCs w:val="false"/>
+          <w:sz w:val="24"/>
+          <w:szCs w:val="24"/>
+        </w:rPr>
+        <w:t>"select sensor_id from subscriptions where person_id='"+UserID+"'"</w:t>
+      </w:r>
+      <w:r>
+        <w:rPr>
+          <w:b w:val="false"/>
+          <w:bCs w:val="false"/>
+          <w:sz w:val="24"/>
+          <w:szCs w:val="24"/>
+        </w:rPr>
+        <w:t xml:space="preserve"> to show the sensors user has subscribed, </w:t>
+      </w:r>
+      <w:r>
+        <w:rPr>
+          <w:b w:val="false"/>
+          <w:bCs w:val="false"/>
+          <w:sz w:val="24"/>
+          <w:szCs w:val="24"/>
+        </w:rPr>
+        <w:t>where “UserID” is got from session</w:t>
+      </w:r>
+      <w:r>
+        <w:rPr>
+          <w:b w:val="false"/>
+          <w:bCs w:val="false"/>
+          <w:sz w:val="24"/>
+          <w:szCs w:val="24"/>
+        </w:rPr>
+        <w:t>. Since user can only choose the subscribed sensors, it also provide a link (“Go To Subscribe” button) to subscribe.jsp page so that user can edit his subscribed sensors. After that, user can select which sensor he want to view and the time hierarchies, and then click “Submit” button.</w:t>
       </w:r>
     </w:p>
     <w:p>
@@ -2231,96 +2190,43 @@
           <w:szCs w:val="24"/>
         </w:rPr>
         <w:tab/>
-      </w:r>
-      <w:r>
-        <w:rPr>
-          <w:b w:val="false"/>
-          <w:bCs w:val="false"/>
-          <w:sz w:val="24"/>
-          <w:szCs w:val="24"/>
-        </w:rPr>
-        <w:t>After user click “</w:t>
-      </w:r>
-      <w:r>
-        <w:rPr>
-          <w:b w:val="false"/>
-          <w:bCs w:val="false"/>
-          <w:sz w:val="24"/>
-          <w:szCs w:val="24"/>
-        </w:rPr>
-        <w:t>Submit</w:t>
-      </w:r>
-      <w:r>
-        <w:rPr>
-          <w:b w:val="false"/>
-          <w:bCs w:val="false"/>
-          <w:sz w:val="24"/>
-          <w:szCs w:val="24"/>
-        </w:rPr>
-        <w:t xml:space="preserve">” button at </w:t>
-      </w:r>
-      <w:r>
-        <w:rPr>
-          <w:b w:val="false"/>
-          <w:bCs w:val="false"/>
-          <w:sz w:val="24"/>
-          <w:szCs w:val="24"/>
-        </w:rPr>
-        <w:t>dataAnalysis</w:t>
-      </w:r>
-      <w:r>
-        <w:rPr>
-          <w:b w:val="false"/>
-          <w:bCs w:val="false"/>
-          <w:sz w:val="24"/>
-          <w:szCs w:val="24"/>
-        </w:rPr>
-        <w:t xml:space="preserve">.jsp page, the </w:t>
-      </w:r>
-      <w:r>
-        <w:rPr>
-          <w:b w:val="false"/>
-          <w:bCs w:val="false"/>
-          <w:sz w:val="24"/>
-          <w:szCs w:val="24"/>
-        </w:rPr>
-        <w:t>analysisResult</w:t>
-      </w:r>
-      <w:r>
-        <w:rPr>
-          <w:b w:val="false"/>
-          <w:bCs w:val="false"/>
-          <w:sz w:val="24"/>
-          <w:szCs w:val="24"/>
-        </w:rPr>
-        <w:t>.jsp page will get the s</w:t>
-      </w:r>
-      <w:r>
-        <w:rPr>
-          <w:b w:val="false"/>
-          <w:bCs w:val="false"/>
-          <w:sz w:val="24"/>
-          <w:szCs w:val="24"/>
-        </w:rPr>
-        <w:t xml:space="preserve">ensor </w:t>
-      </w:r>
-      <w:r>
-        <w:rPr>
-          <w:b w:val="false"/>
-          <w:bCs w:val="false"/>
-          <w:sz w:val="24"/>
-          <w:szCs w:val="24"/>
-        </w:rPr>
-        <w:t>id in “Sensor”</w:t>
-      </w:r>
-      <w:r>
-        <w:rPr>
-          <w:b w:val="false"/>
-          <w:bCs w:val="false"/>
-          <w:sz w:val="24"/>
-          <w:szCs w:val="24"/>
-        </w:rPr>
-        <w:t xml:space="preserve"> and time hierarchies. Firstly, it uses SQL statement “select * from sensors” to show the detailed information of the selected sensor. Then it uses SQL statement "SELECT to_char(date_created, '(time format)'), avg(sd.value), max(sd.value), min(sd.value) FROM scalar_data sd WHERE sd.sensor_id = '"+Sensor+"' GROUP BY to_char(date_created, '(time format)') ORDER BY to_char(date_created, </w:t>
+        <w:t xml:space="preserve">After user click “Submit” button at dataAnalysis.jsp page, the analysisResult.jsp page will get the sensor id in “Sensor” and time hierarchies </w:t>
+      </w:r>
+      <w:r>
+        <w:rPr>
+          <w:b w:val="false"/>
+          <w:bCs w:val="false"/>
+          <w:sz w:val="24"/>
+          <w:szCs w:val="24"/>
+        </w:rPr>
+        <w:t>in “Time”</w:t>
+      </w:r>
+      <w:r>
+        <w:rPr>
+          <w:b w:val="false"/>
+          <w:bCs w:val="false"/>
+          <w:sz w:val="24"/>
+          <w:szCs w:val="24"/>
+        </w:rPr>
+        <w:t xml:space="preserve">. Firstly, it uses SQL statement </w:t>
+      </w:r>
+      <w:r>
+        <w:rPr>
+          <w:b w:val="false"/>
+          <w:bCs w:val="false"/>
+          <w:sz w:val="24"/>
+          <w:szCs w:val="24"/>
+        </w:rPr>
+        <w:t>"select * from sensors where sensor_id = '"+Sensor+"'"</w:t>
+      </w:r>
+      <w:r>
+        <w:rPr>
+          <w:b w:val="false"/>
+          <w:bCs w:val="false"/>
+          <w:sz w:val="24"/>
+          <w:szCs w:val="24"/>
+        </w:rPr>
+        <w:t xml:space="preserve"> to show the detailed information of the selected sensor. Then it uses SQL statement "SELECT to_char(date_created, '(time format)'), avg(sd.value), max(sd.value), min(sd.value) FROM scalar_data sd WHERE sd.sensor_id = '"+Sensor+"' GROUP BY to_char(date_created, '(time format)') ORDER BY to_char(date_created, </w:t>
       </w:r>
       <w:bookmarkStart w:id="0" w:name="__DdeLink__478_1942040104"/>
       <w:r>
@@ -2340,34 +2246,7 @@
           <w:sz w:val="24"/>
           <w:szCs w:val="24"/>
         </w:rPr>
-        <w:t xml:space="preserve">)" </w:t>
-      </w:r>
-      <w:r>
-        <w:rPr>
-          <w:b w:val="false"/>
-          <w:bCs w:val="false"/>
-          <w:sz w:val="24"/>
-          <w:szCs w:val="24"/>
-        </w:rPr>
-        <w:t>to show the average, minimum, and maximum values according to the time hierarchies. The “</w:t>
-      </w:r>
-      <w:r>
-        <w:rPr>
-          <w:b w:val="false"/>
-          <w:bCs w:val="false"/>
-          <w:sz w:val="24"/>
-          <w:szCs w:val="24"/>
-        </w:rPr>
-        <w:t xml:space="preserve">(time format)” </w:t>
-      </w:r>
-      <w:r>
-        <w:rPr>
-          <w:b w:val="false"/>
-          <w:bCs w:val="false"/>
-          <w:sz w:val="24"/>
-          <w:szCs w:val="24"/>
-        </w:rPr>
-        <w:t>can be “yyyy”, “yyyy-q”, “yyyy-mm”, “yyyy-ww”, or “yyyy-mm-dd”, depending on which time hierarchy user chooses. After viewing the scalar values of the sensor, user can click “Back” button to go back to dataAnalysis.jsp page to select the sensor and/or time hierarchies again.</w:t>
+        <w:t>)" to show the average, minimum, and maximum values according to the time hierarchies. The “(time format)” can be “yyyy”, “yyyy-q”, “yyyy-mm”, “yyyy-ww”, or “yyyy-mm-dd”, depending on which time hierarchy user chooses. After viewing the scalar values of the sensor, user can click “Back” button to go back to dataAnalysis.jsp page to select the sensor and/or time hierarchies again.</w:t>
       </w:r>
     </w:p>
     <w:sectPr>

</xml_diff>